<commit_message>
Added personal journal, modified SRS and arch design
</commit_message>
<xml_diff>
--- a/ArchitecturalDesign/Architectural Design.docx
+++ b/ArchitecturalDesign/Architectural Design.docx
@@ -30,8 +30,6 @@
         </w:rPr>
         <w:t xml:space="preserve"> Document</w:t>
       </w:r>
-      <w:bookmarkStart w:id="0" w:name="_GoBack"/>
-      <w:bookmarkEnd w:id="0"/>
     </w:p>
     <w:p>
       <w:pPr>
@@ -762,6 +760,100 @@
     <w:p>
       <w:pPr>
         <w:rPr>
+          <w:i/>
+          <w:sz w:val="24"/>
+          <w:szCs w:val="24"/>
+        </w:rPr>
+      </w:pPr>
+      <w:r>
+        <w:rPr>
+          <w:i/>
+          <w:sz w:val="24"/>
+          <w:szCs w:val="24"/>
+        </w:rPr>
+        <w:t>Note</w:t>
+      </w:r>
+      <w:r>
+        <w:rPr>
+          <w:i/>
+          <w:sz w:val="24"/>
+          <w:szCs w:val="24"/>
+        </w:rPr>
+        <w:t xml:space="preserve"> 1</w:t>
+      </w:r>
+      <w:r>
+        <w:rPr>
+          <w:i/>
+          <w:sz w:val="24"/>
+          <w:szCs w:val="24"/>
+        </w:rPr>
+        <w:t xml:space="preserve">: </w:t>
+      </w:r>
+      <w:proofErr w:type="spellStart"/>
+      <w:r>
+        <w:rPr>
+          <w:i/>
+          <w:sz w:val="24"/>
+          <w:szCs w:val="24"/>
+        </w:rPr>
+        <w:t>ArgoUML</w:t>
+      </w:r>
+      <w:proofErr w:type="spellEnd"/>
+      <w:r>
+        <w:rPr>
+          <w:i/>
+          <w:sz w:val="24"/>
+          <w:szCs w:val="24"/>
+        </w:rPr>
+        <w:t xml:space="preserve"> does not support the ‘Actor’ stick figure in sequence diagrams.</w:t>
+      </w:r>
+      <w:r>
+        <w:rPr>
+          <w:i/>
+          <w:sz w:val="24"/>
+          <w:szCs w:val="24"/>
+        </w:rPr>
+        <w:t xml:space="preserve"> Thus the actor will be defined with ‘ACTOR’ displayed at the top of an object instance.</w:t>
+      </w:r>
+    </w:p>
+    <w:p>
+      <w:pPr>
+        <w:rPr>
+          <w:i/>
+          <w:sz w:val="24"/>
+          <w:szCs w:val="24"/>
+        </w:rPr>
+      </w:pPr>
+      <w:r>
+        <w:rPr>
+          <w:i/>
+          <w:sz w:val="24"/>
+          <w:szCs w:val="24"/>
+        </w:rPr>
+        <w:t>Note 2: Not all functions in the sequence diagrams are displayed in the class diagram (too many functions created clutter and adversely affect the clarity of the diagram).</w:t>
+      </w:r>
+      <w:r>
+        <w:rPr>
+          <w:i/>
+          <w:sz w:val="24"/>
+          <w:szCs w:val="24"/>
+        </w:rPr>
+        <w:t xml:space="preserve"> Full </w:t>
+      </w:r>
+      <w:r>
+        <w:rPr>
+          <w:i/>
+          <w:sz w:val="24"/>
+          <w:szCs w:val="24"/>
+        </w:rPr>
+        <w:t>functionality of a class is defined in the Data Dictionary.</w:t>
+      </w:r>
+      <w:bookmarkStart w:id="0" w:name="_GoBack"/>
+      <w:bookmarkEnd w:id="0"/>
+    </w:p>
+    <w:p>
+      <w:pPr>
+        <w:rPr>
           <w:sz w:val="24"/>
           <w:szCs w:val="24"/>
         </w:rPr>
@@ -950,24 +1042,24 @@
           <w:szCs w:val="24"/>
           <w:lang w:eastAsia="en-AU"/>
         </w:rPr>
+        <w:t>Customer Books Flight – Sequence Diagram:</w:t>
+      </w:r>
+    </w:p>
+    <w:p>
+      <w:pPr>
+        <w:rPr>
+          <w:sz w:val="28"/>
+          <w:szCs w:val="28"/>
+        </w:rPr>
+      </w:pPr>
+      <w:r>
+        <w:rPr>
+          <w:noProof/>
+          <w:sz w:val="28"/>
+          <w:szCs w:val="28"/>
+          <w:lang w:eastAsia="en-AU"/>
+        </w:rPr>
         <w:lastRenderedPageBreak/>
-        <w:t>Customer Books Flight – Sequence Diagram:</w:t>
-      </w:r>
-    </w:p>
-    <w:p>
-      <w:pPr>
-        <w:rPr>
-          <w:sz w:val="28"/>
-          <w:szCs w:val="28"/>
-        </w:rPr>
-      </w:pPr>
-      <w:r>
-        <w:rPr>
-          <w:noProof/>
-          <w:sz w:val="28"/>
-          <w:szCs w:val="28"/>
-          <w:lang w:eastAsia="en-AU"/>
-        </w:rPr>
         <w:drawing>
           <wp:inline distT="0" distB="0" distL="0" distR="0">
             <wp:extent cx="6409426" cy="7345485"/>
@@ -1057,32 +1149,32 @@
           <w:sz w:val="24"/>
           <w:szCs w:val="24"/>
         </w:rPr>
+        <w:t>Travel Agent Books Flight for Customer – Sequence Diagram</w:t>
+      </w:r>
+      <w:r>
+        <w:rPr>
+          <w:b/>
+          <w:sz w:val="24"/>
+          <w:szCs w:val="24"/>
+        </w:rPr>
+        <w:t>:</w:t>
+      </w:r>
+    </w:p>
+    <w:p>
+      <w:pPr>
+        <w:rPr>
+          <w:sz w:val="28"/>
+          <w:szCs w:val="28"/>
+        </w:rPr>
+      </w:pPr>
+      <w:r>
+        <w:rPr>
+          <w:noProof/>
+          <w:sz w:val="28"/>
+          <w:szCs w:val="28"/>
+          <w:lang w:eastAsia="en-AU"/>
+        </w:rPr>
         <w:lastRenderedPageBreak/>
-        <w:t>Travel Agent Books Flight for Customer – Sequence Diagram</w:t>
-      </w:r>
-      <w:r>
-        <w:rPr>
-          <w:b/>
-          <w:sz w:val="24"/>
-          <w:szCs w:val="24"/>
-        </w:rPr>
-        <w:t>:</w:t>
-      </w:r>
-    </w:p>
-    <w:p>
-      <w:pPr>
-        <w:rPr>
-          <w:sz w:val="28"/>
-          <w:szCs w:val="28"/>
-        </w:rPr>
-      </w:pPr>
-      <w:r>
-        <w:rPr>
-          <w:noProof/>
-          <w:sz w:val="28"/>
-          <w:szCs w:val="28"/>
-          <w:lang w:eastAsia="en-AU"/>
-        </w:rPr>
         <w:drawing>
           <wp:inline distT="0" distB="0" distL="0" distR="0">
             <wp:extent cx="5710687" cy="7410091"/>
@@ -1175,6 +1267,7 @@
           <w:sz w:val="24"/>
           <w:szCs w:val="24"/>
         </w:rPr>
+        <w:lastRenderedPageBreak/>
         <w:t>Service Manager Modifies Service Items for a Flight – Sequence Diagram:</w:t>
       </w:r>
     </w:p>
@@ -1340,22 +1433,22 @@
           <w:szCs w:val="28"/>
           <w:u w:val="single"/>
         </w:rPr>
+        <w:t>Implementation View:</w:t>
+      </w:r>
+    </w:p>
+    <w:p>
+      <w:pPr>
+        <w:rPr>
+          <w:sz w:val="28"/>
+          <w:szCs w:val="28"/>
+        </w:rPr>
+      </w:pPr>
+      <w:r>
+        <w:rPr>
+          <w:sz w:val="28"/>
+          <w:szCs w:val="28"/>
+        </w:rPr>
         <w:lastRenderedPageBreak/>
-        <w:t>Implementation View:</w:t>
-      </w:r>
-    </w:p>
-    <w:p>
-      <w:pPr>
-        <w:rPr>
-          <w:sz w:val="28"/>
-          <w:szCs w:val="28"/>
-        </w:rPr>
-      </w:pPr>
-      <w:r>
-        <w:rPr>
-          <w:sz w:val="28"/>
-          <w:szCs w:val="28"/>
-        </w:rPr>
         <w:t xml:space="preserve">The implementation views purpose is to illustrate the systems organisations of static modules. A component diagram is provided below that </w:t>
       </w:r>
       <w:r>

</xml_diff>